<commit_message>
refs #545 Einleitung angepasst
</commit_message>
<xml_diff>
--- a/doc/03_Technischer_Bericht_Teil_2/00_Einleitung/Einleitung.docx
+++ b/doc/03_Technischer_Bericht_Teil_2/00_Einleitung/Einleitung.docx
@@ -72,11 +72,19 @@
                   </w:rPr>
                   <w:t xml:space="preserve"> </w:t>
                 </w:r>
+                <w:proofErr w:type="spellStart"/>
                 <w:r>
                   <w:rPr>
                     <w:color w:val="4F4F59"/>
                   </w:rPr>
-                  <w:t>Treichler Delia</w:t>
+                  <w:t>Treichler</w:t>
+                </w:r>
+                <w:proofErr w:type="spellEnd"/>
+                <w:r>
+                  <w:rPr>
+                    <w:color w:val="4F4F59"/>
+                  </w:rPr>
+                  <w:t xml:space="preserve"> Delia</w:t>
                 </w:r>
               </w:p>
               <w:p>
@@ -109,7 +117,7 @@
                     <w:noProof/>
                     <w:color w:val="4F4F59"/>
                   </w:rPr>
-                  <w:t>16. Dezember 2011</w:t>
+                  <w:t>21. Dezember 2011</w:t>
                 </w:r>
                 <w:r>
                   <w:rPr>
@@ -530,9 +538,11 @@
             <w:tcW w:w="2303" w:type="dxa"/>
           </w:tcPr>
           <w:p>
+            <w:proofErr w:type="spellStart"/>
             <w:r>
               <w:t>cheidt</w:t>
             </w:r>
+            <w:proofErr w:type="spellEnd"/>
           </w:p>
         </w:tc>
       </w:tr>
@@ -589,9 +599,11 @@
             <w:tcW w:w="2303" w:type="dxa"/>
           </w:tcPr>
           <w:p>
+            <w:proofErr w:type="spellStart"/>
             <w:r>
               <w:t>dtreichl</w:t>
             </w:r>
+            <w:proofErr w:type="spellEnd"/>
           </w:p>
         </w:tc>
       </w:tr>
@@ -1045,239 +1057,339 @@
     </w:p>
     <w:p>
       <w:r>
-        <w:t>Der technische Bericht beginnt mit der Vorstudie (Todo: Verlinkung).</w:t>
-      </w:r>
-      <w:r>
-        <w:t xml:space="preserve"> Diese zeigt die Vision auf, welche die existierende und die gewünschte Lösung umschreibt.</w:t>
-      </w:r>
-      <w:r>
-        <w:t xml:space="preserve"> Zudem wird der Vorgänger, Project Flip 1.0, beschrieben und die </w:t>
-      </w:r>
-      <w:r>
-        <w:t>aus diesem Projekt</w:t>
-      </w:r>
-      <w:r>
-        <w:t xml:space="preserve"> gezogenen Schlüsse aufgelistet.</w:t>
+        <w:t xml:space="preserve">Der technische Bericht beginnt </w:t>
+      </w:r>
+      <w:r>
+        <w:t>mit dem</w:t>
+      </w:r>
+      <w:r>
+        <w:t xml:space="preserve"> Projektmanagement (</w:t>
+      </w:r>
+      <w:proofErr w:type="spellStart"/>
+      <w:r>
+        <w:t>Todo</w:t>
+      </w:r>
+      <w:proofErr w:type="spellEnd"/>
+      <w:r>
+        <w:t>: Verlinkung)</w:t>
+      </w:r>
+      <w:r>
+        <w:t>, in welchem</w:t>
+      </w:r>
+      <w:r>
+        <w:t xml:space="preserve"> der Projektplan dargelegt und die Projektorganisation umschrieben</w:t>
+      </w:r>
+      <w:r>
+        <w:t xml:space="preserve"> wird</w:t>
+      </w:r>
+      <w:r>
+        <w:t>. Des Weiteren werden die Risiken und das gewählte Vorgehensmodell aufgezeigt.</w:t>
       </w:r>
     </w:p>
     <w:p>
       <w:r>
-        <w:t xml:space="preserve">Danach </w:t>
-      </w:r>
-      <w:r>
-        <w:t>ist</w:t>
-      </w:r>
-      <w:r>
-        <w:t xml:space="preserve"> das Interview, welches </w:t>
-      </w:r>
-      <w:r>
-        <w:t xml:space="preserve">die </w:t>
-      </w:r>
-      <w:r>
-        <w:t xml:space="preserve">Grundlage zur Erstellung der Personas war, </w:t>
-      </w:r>
-      <w:r>
-        <w:t>dokumentiert</w:t>
-      </w:r>
-      <w:r>
-        <w:t>.</w:t>
-      </w:r>
-      <w:r>
-        <w:t xml:space="preserve"> Die Personas</w:t>
-      </w:r>
-      <w:r>
-        <w:t xml:space="preserve"> und die dazu gehörigen Szenarien </w:t>
-      </w:r>
-      <w:r>
-        <w:t>werden daraufhin vorgestellt.</w:t>
+        <w:t>Das nächste Kapitel enthält die</w:t>
+      </w:r>
+      <w:r>
+        <w:t xml:space="preserve"> Vorstudie (</w:t>
+      </w:r>
+      <w:proofErr w:type="spellStart"/>
+      <w:r>
+        <w:t>Todo</w:t>
+      </w:r>
+      <w:proofErr w:type="spellEnd"/>
+      <w:r>
+        <w:t>: Verlinkung).</w:t>
+      </w:r>
+      <w:r>
+        <w:t xml:space="preserve"> Diese zeigt die Vision auf, welche die existierende und die gewünschte Lösung umschreibt.</w:t>
+      </w:r>
+      <w:r>
+        <w:t xml:space="preserve"> Zudem wird der Vorgänger, Project Flip 1.0, beschrieben und die </w:t>
+      </w:r>
+      <w:r>
+        <w:t>aus diesem Projekt</w:t>
+      </w:r>
+      <w:r>
+        <w:t xml:space="preserve"> gezogenen Schlüsse aufgelistet.</w:t>
       </w:r>
     </w:p>
     <w:p>
       <w:r>
-        <w:t>Das Kapitel Anforderungen</w:t>
-      </w:r>
-      <w:r>
-        <w:t xml:space="preserve"> (Todo: Verlinkung)</w:t>
-      </w:r>
-      <w:r>
-        <w:t xml:space="preserve"> geht kurz auf die grundsätzlichen Angaben ein. Danach</w:t>
-      </w:r>
-      <w:r>
-        <w:t xml:space="preserve"> umschreibt</w:t>
-      </w:r>
-      <w:r>
-        <w:t xml:space="preserve"> es</w:t>
-      </w:r>
-      <w:r>
-        <w:t xml:space="preserve"> die funktionalen und nichtfunktionalen Anforderungen</w:t>
-      </w:r>
-      <w:r>
-        <w:t>,</w:t>
-      </w:r>
-      <w:r>
-        <w:t xml:space="preserve"> </w:t>
-      </w:r>
-      <w:r>
-        <w:t>Design Constraints und Accessibility im Zusammenhang mit der Nutzung des Surface</w:t>
+        <w:t xml:space="preserve">Danach </w:t>
+      </w:r>
+      <w:r>
+        <w:t>ist</w:t>
+      </w:r>
+      <w:r>
+        <w:t xml:space="preserve"> das Interview, welches </w:t>
+      </w:r>
+      <w:r>
+        <w:t xml:space="preserve">die </w:t>
+      </w:r>
+      <w:r>
+        <w:t xml:space="preserve">Grundlage zur Erstellung der </w:t>
+      </w:r>
+      <w:proofErr w:type="spellStart"/>
+      <w:r>
+        <w:t>Personas</w:t>
+      </w:r>
+      <w:proofErr w:type="spellEnd"/>
+      <w:r>
+        <w:t xml:space="preserve"> war, </w:t>
+      </w:r>
+      <w:r>
+        <w:t>dokumentiert</w:t>
       </w:r>
       <w:r>
         <w:t>.</w:t>
+      </w:r>
+      <w:r>
+        <w:t xml:space="preserve"> Die </w:t>
+      </w:r>
+      <w:proofErr w:type="spellStart"/>
+      <w:r>
+        <w:t>Personas</w:t>
+      </w:r>
+      <w:proofErr w:type="spellEnd"/>
+      <w:r>
+        <w:t xml:space="preserve"> und die dazu gehörigen Szenarien </w:t>
+      </w:r>
+      <w:r>
+        <w:t>werden daraufhin vorgestellt.</w:t>
       </w:r>
     </w:p>
     <w:p>
       <w:r>
-        <w:t xml:space="preserve">Im Kapitel Domain Analyse </w:t>
-      </w:r>
-      <w:r>
-        <w:t xml:space="preserve">(Todo: Verlinkung) </w:t>
-      </w:r>
-      <w:r>
-        <w:t xml:space="preserve">werden zu Beginn die Daten und das zugehörige Domain Model </w:t>
-      </w:r>
-      <w:r>
-        <w:t>beschrieben</w:t>
-      </w:r>
-      <w:r>
-        <w:t xml:space="preserve">. </w:t>
-      </w:r>
-      <w:r>
-        <w:t>Auch wird der Prozess zur Entstehung einer Project Note erklärt.</w:t>
-      </w:r>
-      <w:r>
-        <w:t xml:space="preserve"> Danach wird auf das Graphical User Interface (GUI) eingegange</w:t>
-      </w:r>
-      <w:r>
-        <w:t>n.</w:t>
+        <w:t>Das Kapitel Anforderungen</w:t>
+      </w:r>
+      <w:r>
+        <w:t xml:space="preserve"> (</w:t>
+      </w:r>
+      <w:proofErr w:type="spellStart"/>
+      <w:r>
+        <w:t>Todo</w:t>
+      </w:r>
+      <w:proofErr w:type="spellEnd"/>
+      <w:r>
+        <w:t>: Verlinkung)</w:t>
+      </w:r>
+      <w:r>
+        <w:t xml:space="preserve"> geht kurz auf die grundsätzlichen Angaben ein. Danach</w:t>
+      </w:r>
+      <w:r>
+        <w:t xml:space="preserve"> umschreibt</w:t>
+      </w:r>
+      <w:r>
+        <w:t xml:space="preserve"> es</w:t>
+      </w:r>
+      <w:r>
+        <w:t xml:space="preserve"> die funktionalen und nichtfunktionalen Anforderungen</w:t>
+      </w:r>
+      <w:r>
+        <w:t>,</w:t>
       </w:r>
       <w:r>
         <w:t xml:space="preserve"> </w:t>
       </w:r>
       <w:r>
-        <w:t xml:space="preserve">Dafür wurde ein </w:t>
-      </w:r>
-      <w:r>
-        <w:t>Creative Workshop</w:t>
-      </w:r>
-      <w:r>
-        <w:t xml:space="preserve"> durchgeführt</w:t>
-      </w:r>
-      <w:r>
-        <w:t>, die daraus entstande</w:t>
-      </w:r>
-      <w:r>
-        <w:t>nen Ideen führten zu den dokumentierten Papier-</w:t>
-      </w:r>
-      <w:r>
-        <w:t>Prototypen.</w:t>
-      </w:r>
-      <w:r>
-        <w:t xml:space="preserve"> </w:t>
-      </w:r>
-      <w:r>
-        <w:t>Im Anschluss daran</w:t>
-      </w:r>
-      <w:r>
-        <w:t xml:space="preserve"> werden die Design Entscheide und das externe Design vorgestellt.</w:t>
-      </w:r>
-      <w:r>
-        <w:t xml:space="preserve"> </w:t>
-      </w:r>
-      <w:r>
-        <w:t>Schliesslich</w:t>
-      </w:r>
-      <w:r>
-        <w:t xml:space="preserve"> wird aufgelistet</w:t>
-      </w:r>
-      <w:r>
-        <w:t>,</w:t>
-      </w:r>
-      <w:r>
-        <w:t xml:space="preserve"> welche</w:t>
-      </w:r>
-      <w:r>
-        <w:t xml:space="preserve"> Surface</w:t>
-      </w:r>
-      <w:r>
-        <w:t xml:space="preserve"> Guidelines sich nicht mi</w:t>
-      </w:r>
-      <w:r>
-        <w:t>t den Projektanforderungen deck</w:t>
-      </w:r>
-      <w:r>
-        <w:t>en und daher verletzt wurden.</w:t>
+        <w:t xml:space="preserve">Design </w:t>
+      </w:r>
+      <w:proofErr w:type="spellStart"/>
+      <w:r>
+        <w:t>Constraints</w:t>
+      </w:r>
+      <w:proofErr w:type="spellEnd"/>
+      <w:r>
+        <w:t xml:space="preserve"> und </w:t>
+      </w:r>
+      <w:proofErr w:type="spellStart"/>
+      <w:r>
+        <w:t>Accessibility</w:t>
+      </w:r>
+      <w:proofErr w:type="spellEnd"/>
+      <w:r>
+        <w:t xml:space="preserve"> im Zusammenhang mit der Nutzung des </w:t>
+      </w:r>
+      <w:proofErr w:type="spellStart"/>
+      <w:r>
+        <w:t>Surface</w:t>
+      </w:r>
+      <w:proofErr w:type="spellEnd"/>
+      <w:r>
+        <w:t>.</w:t>
       </w:r>
     </w:p>
     <w:p>
       <w:r>
-        <w:t>Das Kapitel Entwurf (T</w:t>
-      </w:r>
-      <w:r>
-        <w:t xml:space="preserve">odo: Verlinkung) widmet sich einleitend </w:t>
-      </w:r>
-      <w:r>
-        <w:t>den Design Entscheiden</w:t>
-      </w:r>
-      <w:r>
-        <w:t>. Daraufhin wird die gewählte Architektur umschrieben.</w:t>
-      </w:r>
-      <w:r>
-        <w:t xml:space="preserve"> Dazu gehören auch die Assemblies und Namespaces.</w:t>
-      </w:r>
-      <w:r>
-        <w:t xml:space="preserve"> Anschliessend wird </w:t>
-      </w:r>
-      <w:r>
-        <w:t xml:space="preserve">auf </w:t>
-      </w:r>
-      <w:r>
-        <w:t>das User Inter</w:t>
-      </w:r>
-      <w:r>
-        <w:t>face Design eingegangen.</w:t>
+        <w:t xml:space="preserve">Im Kapitel Domain Analyse </w:t>
+      </w:r>
+      <w:r>
+        <w:t>(</w:t>
+      </w:r>
+      <w:proofErr w:type="spellStart"/>
+      <w:r>
+        <w:t>Todo</w:t>
+      </w:r>
+      <w:proofErr w:type="spellEnd"/>
+      <w:r>
+        <w:t xml:space="preserve">: Verlinkung) </w:t>
+      </w:r>
+      <w:r>
+        <w:t xml:space="preserve">werden zu Beginn die Daten und das zugehörige Domain Model </w:t>
+      </w:r>
+      <w:r>
+        <w:t>beschrieben</w:t>
+      </w:r>
+      <w:r>
+        <w:t xml:space="preserve">. </w:t>
+      </w:r>
+      <w:r>
+        <w:t>Auch wird der Prozess zur Entstehung einer Project Note erklärt.</w:t>
+      </w:r>
+      <w:r>
+        <w:t xml:space="preserve"> Danach wird auf das </w:t>
+      </w:r>
+      <w:proofErr w:type="spellStart"/>
+      <w:r>
+        <w:t>Graphical</w:t>
+      </w:r>
+      <w:proofErr w:type="spellEnd"/>
+      <w:r>
+        <w:t xml:space="preserve"> User Interface (GUI) eingegange</w:t>
+      </w:r>
+      <w:r>
+        <w:t>n.</w:t>
       </w:r>
       <w:r>
         <w:t xml:space="preserve"> </w:t>
       </w:r>
       <w:r>
-        <w:t>Danach</w:t>
+        <w:t xml:space="preserve">Dafür wurde ein </w:t>
+      </w:r>
+      <w:r>
+        <w:t>Creative Workshop</w:t>
+      </w:r>
+      <w:r>
+        <w:t xml:space="preserve"> durchgeführt</w:t>
+      </w:r>
+      <w:r>
+        <w:t>, die daraus entstande</w:t>
+      </w:r>
+      <w:r>
+        <w:t>nen Ideen führten zu den dokumentierten Papier-</w:t>
+      </w:r>
+      <w:r>
+        <w:t>Prototypen.</w:t>
       </w:r>
       <w:r>
         <w:t xml:space="preserve"> </w:t>
       </w:r>
       <w:r>
-        <w:t xml:space="preserve">werden die Prozesse und Threads </w:t>
-      </w:r>
-      <w:r>
-        <w:t>beschrieben und zum Schluss die verwendeten Patterns aufgelistet</w:t>
-      </w:r>
-      <w:r>
-        <w:t>.</w:t>
+        <w:t>Im Anschluss daran</w:t>
+      </w:r>
+      <w:r>
+        <w:t xml:space="preserve"> werden die Design Entscheide und das externe Design vorgestellt.</w:t>
+      </w:r>
+      <w:r>
+        <w:t xml:space="preserve"> </w:t>
+      </w:r>
+      <w:r>
+        <w:t>Schliesslich</w:t>
+      </w:r>
+      <w:r>
+        <w:t xml:space="preserve"> wird aufgelistet</w:t>
+      </w:r>
+      <w:r>
+        <w:t>,</w:t>
+      </w:r>
+      <w:r>
+        <w:t xml:space="preserve"> welche</w:t>
+      </w:r>
+      <w:r>
+        <w:t xml:space="preserve"> </w:t>
+      </w:r>
+      <w:proofErr w:type="spellStart"/>
+      <w:r>
+        <w:t>Surface</w:t>
+      </w:r>
+      <w:proofErr w:type="spellEnd"/>
+      <w:r>
+        <w:t xml:space="preserve"> Guidelines sich nicht mi</w:t>
+      </w:r>
+      <w:r>
+        <w:t>t den Projektanforderungen deck</w:t>
+      </w:r>
+      <w:r>
+        <w:t>en und daher verletzt wurden.</w:t>
       </w:r>
     </w:p>
     <w:p>
       <w:r>
-        <w:t>Im Teil Projek</w:t>
-      </w:r>
-      <w:r>
-        <w:t>tmanagement (Todo: Verlinkung)</w:t>
-      </w:r>
-      <w:r>
-        <w:t xml:space="preserve"> w</w:t>
-      </w:r>
-      <w:r>
-        <w:t xml:space="preserve">ird der Projektplan </w:t>
-      </w:r>
-      <w:r>
-        <w:t>dargelegt</w:t>
-      </w:r>
-      <w:r>
-        <w:t xml:space="preserve"> und die Projektorganisation umschrieben</w:t>
-      </w:r>
+        <w:t>Das Kapitel Entwurf (</w:t>
+      </w:r>
+      <w:proofErr w:type="spellStart"/>
+      <w:r>
+        <w:t>T</w:t>
+      </w:r>
+      <w:r>
+        <w:t>odo</w:t>
+      </w:r>
+      <w:proofErr w:type="spellEnd"/>
+      <w:r>
+        <w:t xml:space="preserve">: Verlinkung) widmet sich einleitend </w:t>
+      </w:r>
+      <w:r>
+        <w:t>den Design Entscheiden</w:t>
+      </w:r>
+      <w:r>
+        <w:t>. Daraufhin wird die gewählte Architektur umschrieben.</w:t>
+      </w:r>
+      <w:r>
+        <w:t xml:space="preserve"> Dazu gehören auch die </w:t>
+      </w:r>
+      <w:proofErr w:type="spellStart"/>
+      <w:r>
+        <w:t>Assemblies</w:t>
+      </w:r>
+      <w:proofErr w:type="spellEnd"/>
+      <w:r>
+        <w:t xml:space="preserve"> und </w:t>
+      </w:r>
+      <w:proofErr w:type="spellStart"/>
+      <w:r>
+        <w:t>Namespaces</w:t>
+      </w:r>
+      <w:proofErr w:type="spellEnd"/>
       <w:r>
         <w:t>.</w:t>
       </w:r>
       <w:r>
-        <w:t xml:space="preserve"> Des Weiteren werden die Risiken und das gewählte Vorgehensmodell aufgezeigt</w:t>
+        <w:t xml:space="preserve"> Anschliessend wird </w:t>
+      </w:r>
+      <w:r>
+        <w:t xml:space="preserve">auf </w:t>
+      </w:r>
+      <w:r>
+        <w:t>das User Inter</w:t>
+      </w:r>
+      <w:r>
+        <w:t>face Design eingegangen.</w:t>
+      </w:r>
+      <w:r>
+        <w:t xml:space="preserve"> </w:t>
+      </w:r>
+      <w:r>
+        <w:t>Danach</w:t>
+      </w:r>
+      <w:r>
+        <w:t xml:space="preserve"> </w:t>
+      </w:r>
+      <w:r>
+        <w:t xml:space="preserve">werden die Prozesse und Threads </w:t>
+      </w:r>
+      <w:r>
+        <w:t>beschrieben und zum Schluss die verwendeten Patterns aufgelistet</w:t>
       </w:r>
       <w:r>
         <w:t>.</w:t>
@@ -1285,22 +1397,39 @@
     </w:p>
     <w:p>
       <w:r>
-        <w:t>Das Kapitel</w:t>
-      </w:r>
-      <w:r>
-        <w:t xml:space="preserve"> Realisierung und Test (Todo: Verlinkung)</w:t>
+        <w:t xml:space="preserve">Im nachfolgenden </w:t>
+      </w:r>
+      <w:r>
+        <w:t>Kapitel</w:t>
+      </w:r>
+      <w:r>
+        <w:t xml:space="preserve"> Realisierung und Test (</w:t>
+      </w:r>
+      <w:proofErr w:type="spellStart"/>
+      <w:r>
+        <w:t>Todo</w:t>
+      </w:r>
+      <w:proofErr w:type="spellEnd"/>
+      <w:r>
+        <w:t>: Verlinkung)</w:t>
       </w:r>
       <w:r>
         <w:t xml:space="preserve"> </w:t>
       </w:r>
       <w:r>
+        <w:t xml:space="preserve">sind </w:t>
+      </w:r>
+      <w:r>
+        <w:t xml:space="preserve">die Unit und System </w:t>
+      </w:r>
+      <w:r>
+        <w:t xml:space="preserve">Tests </w:t>
+      </w:r>
+      <w:r>
         <w:t>dokumentiert</w:t>
       </w:r>
       <w:r>
-        <w:t xml:space="preserve"> die Unit und System </w:t>
-      </w:r>
-      <w:r>
-        <w:t>Tests auf.</w:t>
+        <w:t>.</w:t>
       </w:r>
       <w:r>
         <w:t xml:space="preserve"> </w:t>
@@ -1315,10 +1444,18 @@
         <w:t xml:space="preserve"> durchgeführten</w:t>
       </w:r>
       <w:r>
-        <w:t xml:space="preserve"> Us</w:t>
-      </w:r>
-      <w:r>
-        <w:t xml:space="preserve">ability Tests </w:t>
+        <w:t xml:space="preserve"> </w:t>
+      </w:r>
+      <w:proofErr w:type="spellStart"/>
+      <w:r>
+        <w:t>Us</w:t>
+      </w:r>
+      <w:r>
+        <w:t>ability</w:t>
+      </w:r>
+      <w:proofErr w:type="spellEnd"/>
+      <w:r>
+        <w:t xml:space="preserve"> Tests </w:t>
       </w:r>
       <w:r>
         <w:t xml:space="preserve">und deren Auswertung </w:t>
@@ -1345,7 +1482,20 @@
         <w:t xml:space="preserve"> …</w:t>
       </w:r>
       <w:r>
-        <w:t xml:space="preserve"> Todo: …..</w:t>
+        <w:t xml:space="preserve"> </w:t>
+      </w:r>
+      <w:proofErr w:type="spellStart"/>
+      <w:r>
+        <w:t>Tod</w:t>
+      </w:r>
+      <w:bookmarkStart w:id="4" w:name="_GoBack"/>
+      <w:bookmarkEnd w:id="4"/>
+      <w:r>
+        <w:t>o</w:t>
+      </w:r>
+      <w:proofErr w:type="spellEnd"/>
+      <w:r>
+        <w:t>: …..</w:t>
       </w:r>
     </w:p>
     <w:p>
@@ -1356,10 +1506,15 @@
         <w:t>Schlussfolgerung</w:t>
       </w:r>
       <w:r>
-        <w:t xml:space="preserve"> </w:t>
-      </w:r>
-      <w:r>
-        <w:t>(Todo: Verlinkung)</w:t>
+        <w:t xml:space="preserve"> (</w:t>
+      </w:r>
+      <w:proofErr w:type="spellStart"/>
+      <w:r>
+        <w:t>Todo</w:t>
+      </w:r>
+      <w:proofErr w:type="spellEnd"/>
+      <w:r>
+        <w:t>: Verlinkung)</w:t>
       </w:r>
       <w:r>
         <w:t xml:space="preserve"> widmet sich den </w:t>
@@ -1373,8 +1528,6 @@
       <w:r>
         <w:t xml:space="preserve"> des Projektes</w:t>
       </w:r>
-      <w:bookmarkStart w:id="4" w:name="_GoBack"/>
-      <w:bookmarkEnd w:id="4"/>
       <w:r>
         <w:t>.</w:t>
       </w:r>
@@ -1444,7 +1597,7 @@
       <w:rPr>
         <w:noProof/>
       </w:rPr>
-      <w:t>16. Dezember 2011</w:t>
+      <w:t>21. Dezember 2011</w:t>
     </w:r>
     <w:r>
       <w:fldChar w:fldCharType="end"/>
@@ -1496,31 +1649,16 @@
       </w:rPr>
       <w:t xml:space="preserve"> von </w:t>
     </w:r>
-    <w:r>
-      <w:fldChar w:fldCharType="begin"/>
-    </w:r>
-    <w:r>
-      <w:instrText>NUMPAGES  \* Arabic  \* MERGEFORMAT</w:instrText>
-    </w:r>
-    <w:r>
-      <w:fldChar w:fldCharType="separate"/>
-    </w:r>
-    <w:r>
-      <w:rPr>
-        <w:b/>
-        <w:noProof/>
-        <w:lang w:val="de-DE"/>
-      </w:rPr>
-      <w:t>2</w:t>
-    </w:r>
-    <w:r>
-      <w:rPr>
-        <w:b/>
-        <w:noProof/>
-        <w:lang w:val="de-DE"/>
-      </w:rPr>
-      <w:fldChar w:fldCharType="end"/>
-    </w:r>
+    <w:fldSimple w:instr="NUMPAGES  \* Arabic  \* MERGEFORMAT">
+      <w:r>
+        <w:rPr>
+          <w:b/>
+          <w:noProof/>
+          <w:lang w:val="de-DE"/>
+        </w:rPr>
+        <w:t>2</w:t>
+      </w:r>
+    </w:fldSimple>
   </w:p>
 </w:ftr>
 </file>
@@ -5210,7 +5348,7 @@
 </file>
 
 <file path=customXml/itemProps1.xml><?xml version="1.0" encoding="utf-8"?>
-<ds:datastoreItem xmlns:ds="http://schemas.openxmlformats.org/officeDocument/2006/customXml" ds:itemID="{718FA33D-22D2-423C-8039-ECC53FBE1CE9}">
+<ds:datastoreItem xmlns:ds="http://schemas.openxmlformats.org/officeDocument/2006/customXml" ds:itemID="{6370CC2C-E930-4127-85FC-6A95C914429A}">
   <ds:schemaRefs>
     <ds:schemaRef ds:uri="http://schemas.openxmlformats.org/officeDocument/2006/bibliography"/>
   </ds:schemaRefs>

</xml_diff>

<commit_message>
Dokumentänderungen angepasst, Farbenbildheits Bilder
</commit_message>
<xml_diff>
--- a/doc/03_Technischer_Bericht_Teil_2/00_Einleitung/Einleitung.docx
+++ b/doc/03_Technischer_Bericht_Teil_2/00_Einleitung/Einleitung.docx
@@ -72,19 +72,11 @@
                   </w:rPr>
                   <w:t xml:space="preserve"> </w:t>
                 </w:r>
-                <w:proofErr w:type="spellStart"/>
                 <w:r>
                   <w:rPr>
                     <w:color w:val="4F4F59"/>
                   </w:rPr>
-                  <w:t>Treichler</w:t>
-                </w:r>
-                <w:proofErr w:type="spellEnd"/>
-                <w:r>
-                  <w:rPr>
-                    <w:color w:val="4F4F59"/>
-                  </w:rPr>
-                  <w:t xml:space="preserve"> Delia</w:t>
+                  <w:t>Treichler Delia</w:t>
                 </w:r>
               </w:p>
               <w:p>
@@ -117,7 +109,7 @@
                     <w:noProof/>
                     <w:color w:val="4F4F59"/>
                   </w:rPr>
-                  <w:t>21. Dezember 2011</w:t>
+                  <w:t>22. Dezember 2011</w:t>
                 </w:r>
                 <w:r>
                   <w:rPr>
@@ -538,11 +530,9 @@
             <w:tcW w:w="2303" w:type="dxa"/>
           </w:tcPr>
           <w:p>
-            <w:proofErr w:type="spellStart"/>
             <w:r>
               <w:t>cheidt</w:t>
             </w:r>
-            <w:proofErr w:type="spellEnd"/>
           </w:p>
         </w:tc>
       </w:tr>
@@ -599,16 +589,61 @@
             <w:tcW w:w="2303" w:type="dxa"/>
           </w:tcPr>
           <w:p>
-            <w:proofErr w:type="spellStart"/>
             <w:r>
               <w:t>dtreichl</w:t>
             </w:r>
-            <w:proofErr w:type="spellEnd"/>
+          </w:p>
+        </w:tc>
+      </w:tr>
+      <w:tr>
+        <w:trPr>
+          <w:cnfStyle w:val="000000100000" w:firstRow="0" w:lastRow="0" w:firstColumn="0" w:lastColumn="0" w:oddVBand="0" w:evenVBand="0" w:oddHBand="1" w:evenHBand="0" w:firstRowFirstColumn="0" w:firstRowLastColumn="0" w:lastRowFirstColumn="0" w:lastRowLastColumn="0"/>
+        </w:trPr>
+        <w:tc>
+          <w:tcPr>
+            <w:tcW w:w="1138" w:type="dxa"/>
+          </w:tcPr>
+          <w:p>
+            <w:r>
+              <w:t>21.12.2011</w:t>
+            </w:r>
+          </w:p>
+        </w:tc>
+        <w:tc>
+          <w:tcPr>
+            <w:tcW w:w="993" w:type="dxa"/>
+          </w:tcPr>
+          <w:p>
+            <w:r>
+              <w:t>1.2</w:t>
+            </w:r>
+          </w:p>
+        </w:tc>
+        <w:tc>
+          <w:tcPr>
+            <w:tcW w:w="4674" w:type="dxa"/>
+          </w:tcPr>
+          <w:p>
+            <w:r>
+              <w:t>Korrekturen</w:t>
+            </w:r>
+          </w:p>
+        </w:tc>
+        <w:tc>
+          <w:tcPr>
+            <w:tcW w:w="2303" w:type="dxa"/>
+          </w:tcPr>
+          <w:p>
+            <w:r>
+              <w:t>dtreichl</w:t>
+            </w:r>
+            <w:bookmarkStart w:id="2" w:name="_GoBack"/>
+            <w:bookmarkEnd w:id="2"/>
           </w:p>
         </w:tc>
       </w:tr>
     </w:tbl>
-    <w:bookmarkStart w:id="2" w:name="_Toc311790982" w:displacedByCustomXml="next"/>
+    <w:bookmarkStart w:id="3" w:name="_Toc311790982" w:displacedByCustomXml="next"/>
     <w:sdt>
       <w:sdtPr>
         <w:rPr>
@@ -642,7 +677,7 @@
             </w:rPr>
             <w:t>Inhaltsverzeichnis</w:t>
           </w:r>
-          <w:bookmarkEnd w:id="2"/>
+          <w:bookmarkEnd w:id="3"/>
         </w:p>
         <w:p>
           <w:pPr>
@@ -1048,42 +1083,19 @@
       <w:pPr>
         <w:pStyle w:val="Heading1"/>
       </w:pPr>
-      <w:bookmarkStart w:id="3" w:name="_Toc311790983"/>
+      <w:bookmarkStart w:id="4" w:name="_Toc311790983"/>
       <w:r>
         <w:lastRenderedPageBreak/>
         <w:t>Einleitung</w:t>
       </w:r>
-      <w:bookmarkEnd w:id="3"/>
+      <w:bookmarkEnd w:id="4"/>
     </w:p>
     <w:p>
       <w:r>
         <w:t xml:space="preserve">Der technische Bericht beginnt </w:t>
       </w:r>
       <w:r>
-        <w:t>mit dem</w:t>
-      </w:r>
-      <w:r>
-        <w:t xml:space="preserve"> Projektmanagement (</w:t>
-      </w:r>
-      <w:proofErr w:type="spellStart"/>
-      <w:r>
-        <w:t>Todo</w:t>
-      </w:r>
-      <w:proofErr w:type="spellEnd"/>
-      <w:r>
-        <w:t>: Verlinkung)</w:t>
-      </w:r>
-      <w:r>
-        <w:t>, in welchem</w:t>
-      </w:r>
-      <w:r>
-        <w:t xml:space="preserve"> der Projektplan dargelegt und die Projektorganisation umschrieben</w:t>
-      </w:r>
-      <w:r>
-        <w:t xml:space="preserve"> wird</w:t>
-      </w:r>
-      <w:r>
-        <w:t>. Des Weiteren werden die Risiken und das gewählte Vorgehensmodell aufgezeigt.</w:t>
+        <w:t>mit dem Projektmanagement (Todo: Verlinkung), in welchem der Projektplan dargelegt und die Projektorganisation umschrieben wird. Des Weiteren werden die Risiken und das gewählte Vorgehensmodell aufgezeigt.</w:t>
       </w:r>
     </w:p>
     <w:p>
@@ -1091,15 +1103,7 @@
         <w:t>Das nächste Kapitel enthält die</w:t>
       </w:r>
       <w:r>
-        <w:t xml:space="preserve"> Vorstudie (</w:t>
-      </w:r>
-      <w:proofErr w:type="spellStart"/>
-      <w:r>
-        <w:t>Todo</w:t>
-      </w:r>
-      <w:proofErr w:type="spellEnd"/>
-      <w:r>
-        <w:t>: Verlinkung).</w:t>
+        <w:t xml:space="preserve"> Vorstudie (Todo: Verlinkung).</w:t>
       </w:r>
       <w:r>
         <w:t xml:space="preserve"> Diese zeigt die Vision auf, welche die existierende und die gewünschte Lösung umschreibt.</w:t>
@@ -1128,15 +1132,7 @@
         <w:t xml:space="preserve">die </w:t>
       </w:r>
       <w:r>
-        <w:t xml:space="preserve">Grundlage zur Erstellung der </w:t>
-      </w:r>
-      <w:proofErr w:type="spellStart"/>
-      <w:r>
-        <w:t>Personas</w:t>
-      </w:r>
-      <w:proofErr w:type="spellEnd"/>
-      <w:r>
-        <w:t xml:space="preserve"> war, </w:t>
+        <w:t xml:space="preserve">Grundlage zur Erstellung der Personas war, </w:t>
       </w:r>
       <w:r>
         <w:t>dokumentiert</w:t>
@@ -1145,13 +1141,8 @@
         <w:t>.</w:t>
       </w:r>
       <w:r>
-        <w:t xml:space="preserve"> Die </w:t>
-      </w:r>
-      <w:proofErr w:type="spellStart"/>
-      <w:r>
-        <w:t>Personas</w:t>
-      </w:r>
-      <w:proofErr w:type="spellEnd"/>
+        <w:t xml:space="preserve"> Die Personas</w:t>
+      </w:r>
       <w:r>
         <w:t xml:space="preserve"> und die dazu gehörigen Szenarien </w:t>
       </w:r>
@@ -1164,15 +1155,7 @@
         <w:t>Das Kapitel Anforderungen</w:t>
       </w:r>
       <w:r>
-        <w:t xml:space="preserve"> (</w:t>
-      </w:r>
-      <w:proofErr w:type="spellStart"/>
-      <w:r>
-        <w:t>Todo</w:t>
-      </w:r>
-      <w:proofErr w:type="spellEnd"/>
-      <w:r>
-        <w:t>: Verlinkung)</w:t>
+        <w:t xml:space="preserve"> (Todo: Verlinkung)</w:t>
       </w:r>
       <w:r>
         <w:t xml:space="preserve"> geht kurz auf die grundsätzlichen Angaben ein. Danach</w:t>
@@ -1193,29 +1176,8 @@
         <w:t xml:space="preserve"> </w:t>
       </w:r>
       <w:r>
-        <w:t xml:space="preserve">Design </w:t>
-      </w:r>
-      <w:proofErr w:type="spellStart"/>
-      <w:r>
-        <w:t>Constraints</w:t>
-      </w:r>
-      <w:proofErr w:type="spellEnd"/>
-      <w:r>
-        <w:t xml:space="preserve"> und </w:t>
-      </w:r>
-      <w:proofErr w:type="spellStart"/>
-      <w:r>
-        <w:t>Accessibility</w:t>
-      </w:r>
-      <w:proofErr w:type="spellEnd"/>
-      <w:r>
-        <w:t xml:space="preserve"> im Zusammenhang mit der Nutzung des </w:t>
-      </w:r>
-      <w:proofErr w:type="spellStart"/>
-      <w:r>
-        <w:t>Surface</w:t>
-      </w:r>
-      <w:proofErr w:type="spellEnd"/>
+        <w:t>Design Constraints und Accessibility im Zusammenhang mit der Nutzung des Surface</w:t>
+      </w:r>
       <w:r>
         <w:t>.</w:t>
       </w:r>
@@ -1225,15 +1187,7 @@
         <w:t xml:space="preserve">Im Kapitel Domain Analyse </w:t>
       </w:r>
       <w:r>
-        <w:t>(</w:t>
-      </w:r>
-      <w:proofErr w:type="spellStart"/>
-      <w:r>
-        <w:t>Todo</w:t>
-      </w:r>
-      <w:proofErr w:type="spellEnd"/>
-      <w:r>
-        <w:t xml:space="preserve">: Verlinkung) </w:t>
+        <w:t xml:space="preserve">(Todo: Verlinkung) </w:t>
       </w:r>
       <w:r>
         <w:t xml:space="preserve">werden zu Beginn die Daten und das zugehörige Domain Model </w:t>
@@ -1248,15 +1202,7 @@
         <w:t>Auch wird der Prozess zur Entstehung einer Project Note erklärt.</w:t>
       </w:r>
       <w:r>
-        <w:t xml:space="preserve"> Danach wird auf das </w:t>
-      </w:r>
-      <w:proofErr w:type="spellStart"/>
-      <w:r>
-        <w:t>Graphical</w:t>
-      </w:r>
-      <w:proofErr w:type="spellEnd"/>
-      <w:r>
-        <w:t xml:space="preserve"> User Interface (GUI) eingegange</w:t>
+        <w:t xml:space="preserve"> Danach wird auf das Graphical User Interface (GUI) eingegange</w:t>
       </w:r>
       <w:r>
         <w:t>n.</w:t>
@@ -1307,13 +1253,8 @@
         <w:t xml:space="preserve"> welche</w:t>
       </w:r>
       <w:r>
-        <w:t xml:space="preserve"> </w:t>
-      </w:r>
-      <w:proofErr w:type="spellStart"/>
-      <w:r>
-        <w:t>Surface</w:t>
-      </w:r>
-      <w:proofErr w:type="spellEnd"/>
+        <w:t xml:space="preserve"> Surface</w:t>
+      </w:r>
       <w:r>
         <w:t xml:space="preserve"> Guidelines sich nicht mi</w:t>
       </w:r>
@@ -1326,18 +1267,10 @@
     </w:p>
     <w:p>
       <w:r>
-        <w:t>Das Kapitel Entwurf (</w:t>
-      </w:r>
-      <w:proofErr w:type="spellStart"/>
-      <w:r>
-        <w:t>T</w:t>
-      </w:r>
-      <w:r>
-        <w:t>odo</w:t>
-      </w:r>
-      <w:proofErr w:type="spellEnd"/>
-      <w:r>
-        <w:t xml:space="preserve">: Verlinkung) widmet sich einleitend </w:t>
+        <w:t>Das Kapitel Entwurf (T</w:t>
+      </w:r>
+      <w:r>
+        <w:t xml:space="preserve">odo: Verlinkung) widmet sich einleitend </w:t>
       </w:r>
       <w:r>
         <w:t>den Design Entscheiden</w:t>
@@ -1346,23 +1279,7 @@
         <w:t>. Daraufhin wird die gewählte Architektur umschrieben.</w:t>
       </w:r>
       <w:r>
-        <w:t xml:space="preserve"> Dazu gehören auch die </w:t>
-      </w:r>
-      <w:proofErr w:type="spellStart"/>
-      <w:r>
-        <w:t>Assemblies</w:t>
-      </w:r>
-      <w:proofErr w:type="spellEnd"/>
-      <w:r>
-        <w:t xml:space="preserve"> und </w:t>
-      </w:r>
-      <w:proofErr w:type="spellStart"/>
-      <w:r>
-        <w:t>Namespaces</w:t>
-      </w:r>
-      <w:proofErr w:type="spellEnd"/>
-      <w:r>
-        <w:t>.</w:t>
+        <w:t xml:space="preserve"> Dazu gehören auch die Assemblies und Namespaces.</w:t>
       </w:r>
       <w:r>
         <w:t xml:space="preserve"> Anschliessend wird </w:t>
@@ -1403,15 +1320,7 @@
         <w:t>Kapitel</w:t>
       </w:r>
       <w:r>
-        <w:t xml:space="preserve"> Realisierung und Test (</w:t>
-      </w:r>
-      <w:proofErr w:type="spellStart"/>
-      <w:r>
-        <w:t>Todo</w:t>
-      </w:r>
-      <w:proofErr w:type="spellEnd"/>
-      <w:r>
-        <w:t>: Verlinkung)</w:t>
+        <w:t xml:space="preserve"> Realisierung und Test (Todo: Verlinkung)</w:t>
       </w:r>
       <w:r>
         <w:t xml:space="preserve"> </w:t>
@@ -1444,18 +1353,10 @@
         <w:t xml:space="preserve"> durchgeführten</w:t>
       </w:r>
       <w:r>
-        <w:t xml:space="preserve"> </w:t>
-      </w:r>
-      <w:proofErr w:type="spellStart"/>
-      <w:r>
-        <w:t>Us</w:t>
-      </w:r>
-      <w:r>
-        <w:t>ability</w:t>
-      </w:r>
-      <w:proofErr w:type="spellEnd"/>
-      <w:r>
-        <w:t xml:space="preserve"> Tests </w:t>
+        <w:t xml:space="preserve"> Us</w:t>
+      </w:r>
+      <w:r>
+        <w:t xml:space="preserve">ability Tests </w:t>
       </w:r>
       <w:r>
         <w:t xml:space="preserve">und deren Auswertung </w:t>
@@ -1482,20 +1383,7 @@
         <w:t xml:space="preserve"> …</w:t>
       </w:r>
       <w:r>
-        <w:t xml:space="preserve"> </w:t>
-      </w:r>
-      <w:proofErr w:type="spellStart"/>
-      <w:r>
-        <w:t>Tod</w:t>
-      </w:r>
-      <w:bookmarkStart w:id="4" w:name="_GoBack"/>
-      <w:bookmarkEnd w:id="4"/>
-      <w:r>
-        <w:t>o</w:t>
-      </w:r>
-      <w:proofErr w:type="spellEnd"/>
-      <w:r>
-        <w:t>: …..</w:t>
+        <w:t xml:space="preserve"> Todo: …..</w:t>
       </w:r>
     </w:p>
     <w:p>
@@ -1506,15 +1394,7 @@
         <w:t>Schlussfolgerung</w:t>
       </w:r>
       <w:r>
-        <w:t xml:space="preserve"> (</w:t>
-      </w:r>
-      <w:proofErr w:type="spellStart"/>
-      <w:r>
-        <w:t>Todo</w:t>
-      </w:r>
-      <w:proofErr w:type="spellEnd"/>
-      <w:r>
-        <w:t>: Verlinkung)</w:t>
+        <w:t xml:space="preserve"> (Todo: Verlinkung)</w:t>
       </w:r>
       <w:r>
         <w:t xml:space="preserve"> widmet sich den </w:t>
@@ -1597,7 +1477,7 @@
       <w:rPr>
         <w:noProof/>
       </w:rPr>
-      <w:t>21. Dezember 2011</w:t>
+      <w:t>22. Dezember 2011</w:t>
     </w:r>
     <w:r>
       <w:fldChar w:fldCharType="end"/>
@@ -1635,7 +1515,7 @@
         <w:noProof/>
         <w:lang w:val="de-DE"/>
       </w:rPr>
-      <w:t>2</w:t>
+      <w:t>1</w:t>
     </w:r>
     <w:r>
       <w:rPr>
@@ -1649,16 +1529,31 @@
       </w:rPr>
       <w:t xml:space="preserve"> von </w:t>
     </w:r>
-    <w:fldSimple w:instr="NUMPAGES  \* Arabic  \* MERGEFORMAT">
-      <w:r>
-        <w:rPr>
-          <w:b/>
-          <w:noProof/>
-          <w:lang w:val="de-DE"/>
-        </w:rPr>
-        <w:t>2</w:t>
-      </w:r>
-    </w:fldSimple>
+    <w:r>
+      <w:fldChar w:fldCharType="begin"/>
+    </w:r>
+    <w:r>
+      <w:instrText>NUMPAGES  \* Arabic  \* MERGEFORMAT</w:instrText>
+    </w:r>
+    <w:r>
+      <w:fldChar w:fldCharType="separate"/>
+    </w:r>
+    <w:r>
+      <w:rPr>
+        <w:b/>
+        <w:noProof/>
+        <w:lang w:val="de-DE"/>
+      </w:rPr>
+      <w:t>2</w:t>
+    </w:r>
+    <w:r>
+      <w:rPr>
+        <w:b/>
+        <w:noProof/>
+        <w:lang w:val="de-DE"/>
+      </w:rPr>
+      <w:fldChar w:fldCharType="end"/>
+    </w:r>
   </w:p>
 </w:ftr>
 </file>
@@ -5348,7 +5243,7 @@
 </file>
 
 <file path=customXml/itemProps1.xml><?xml version="1.0" encoding="utf-8"?>
-<ds:datastoreItem xmlns:ds="http://schemas.openxmlformats.org/officeDocument/2006/customXml" ds:itemID="{6370CC2C-E930-4127-85FC-6A95C914429A}">
+<ds:datastoreItem xmlns:ds="http://schemas.openxmlformats.org/officeDocument/2006/customXml" ds:itemID="{3185530E-961D-498E-9AC3-66549F3E079E}">
   <ds:schemaRefs>
     <ds:schemaRef ds:uri="http://schemas.openxmlformats.org/officeDocument/2006/bibliography"/>
   </ds:schemaRefs>

</xml_diff>